<commit_message>
update measurement plan 5/12
</commit_message>
<xml_diff>
--- a/1. Project management/7. Measurement plan/AS_PM_MeasurementPlan.docx
+++ b/1. Project management/7. Measurement plan/AS_PM_MeasurementPlan.docx
@@ -5177,13 +5177,23 @@
                 <w:lang w:val="en-US"/>
               </w:rPr>
             </w:pPr>
+            <w:proofErr w:type="spellStart"/>
             <w:r>
               <w:rPr>
                 <w:sz w:val="24"/>
                 <w:szCs w:val="24"/>
                 <w:lang w:val="en-US"/>
               </w:rPr>
-              <w:t>Khang Huynh</w:t>
+              <w:t>Khang</w:t>
+            </w:r>
+            <w:proofErr w:type="spellEnd"/>
+            <w:r>
+              <w:rPr>
+                <w:sz w:val="24"/>
+                <w:szCs w:val="24"/>
+                <w:lang w:val="en-US"/>
+              </w:rPr>
+              <w:t xml:space="preserve"> Huynh</w:t>
             </w:r>
           </w:p>
         </w:tc>
@@ -6405,10 +6415,10 @@
             <v:path o:extrusionok="f" gradientshapeok="t" o:connecttype="rect"/>
             <o:lock v:ext="edit" aspectratio="t"/>
           </v:shapetype>
-          <v:shape id="_x0000_i1025" type="#_x0000_t75" style="width:384.3pt;height:331.95pt" o:ole="">
+          <v:shape id="_x0000_i1025" type="#_x0000_t75" style="width:385.15pt;height:331.45pt" o:ole="">
             <v:imagedata r:id="rId9" o:title=""/>
           </v:shape>
-          <o:OLEObject Type="Embed" ProgID="Visio.Drawing.11" ShapeID="_x0000_i1025" DrawAspect="Content" ObjectID="_1447677676" r:id="rId10"/>
+          <o:OLEObject Type="Embed" ProgID="Visio.Drawing.11" ShapeID="_x0000_i1025" DrawAspect="Content" ObjectID="_1447739279" r:id="rId10"/>
         </w:object>
       </w:r>
       <w:bookmarkEnd w:id="12"/>
@@ -6674,12 +6684,6 @@
         <w:tc>
           <w:tcPr>
             <w:tcW w:w="1908" w:type="dxa"/>
-            <w:tcBorders>
-              <w:top w:val="single" w:sz="4" w:space="0" w:color="auto"/>
-              <w:left w:val="single" w:sz="4" w:space="0" w:color="auto"/>
-              <w:bottom w:val="single" w:sz="4" w:space="0" w:color="800000"/>
-              <w:right w:val="single" w:sz="4" w:space="0" w:color="auto"/>
-            </w:tcBorders>
             <w:shd w:val="clear" w:color="auto" w:fill="1F4E79" w:themeFill="accent1" w:themeFillShade="80"/>
             <w:hideMark/>
           </w:tcPr>
@@ -6710,12 +6714,6 @@
         <w:tc>
           <w:tcPr>
             <w:tcW w:w="7956" w:type="dxa"/>
-            <w:tcBorders>
-              <w:top w:val="single" w:sz="4" w:space="0" w:color="auto"/>
-              <w:left w:val="single" w:sz="4" w:space="0" w:color="auto"/>
-              <w:bottom w:val="single" w:sz="4" w:space="0" w:color="800000"/>
-              <w:right w:val="single" w:sz="4" w:space="0" w:color="auto"/>
-            </w:tcBorders>
             <w:shd w:val="clear" w:color="auto" w:fill="1F4E79" w:themeFill="accent1" w:themeFillShade="80"/>
             <w:hideMark/>
           </w:tcPr>
@@ -6749,12 +6747,6 @@
         <w:tc>
           <w:tcPr>
             <w:tcW w:w="1908" w:type="dxa"/>
-            <w:tcBorders>
-              <w:top w:val="single" w:sz="4" w:space="0" w:color="800000"/>
-              <w:left w:val="single" w:sz="4" w:space="0" w:color="800000"/>
-              <w:bottom w:val="single" w:sz="4" w:space="0" w:color="800000"/>
-              <w:right w:val="single" w:sz="4" w:space="0" w:color="800000"/>
-            </w:tcBorders>
             <w:hideMark/>
           </w:tcPr>
           <w:p>
@@ -6782,12 +6774,6 @@
         <w:tc>
           <w:tcPr>
             <w:tcW w:w="7956" w:type="dxa"/>
-            <w:tcBorders>
-              <w:top w:val="single" w:sz="4" w:space="0" w:color="800000"/>
-              <w:left w:val="single" w:sz="4" w:space="0" w:color="800000"/>
-              <w:bottom w:val="single" w:sz="4" w:space="0" w:color="800000"/>
-              <w:right w:val="single" w:sz="4" w:space="0" w:color="800000"/>
-            </w:tcBorders>
             <w:hideMark/>
           </w:tcPr>
           <w:p>
@@ -6817,12 +6803,6 @@
         <w:tc>
           <w:tcPr>
             <w:tcW w:w="1908" w:type="dxa"/>
-            <w:tcBorders>
-              <w:top w:val="single" w:sz="4" w:space="0" w:color="800000"/>
-              <w:left w:val="single" w:sz="4" w:space="0" w:color="800000"/>
-              <w:bottom w:val="single" w:sz="4" w:space="0" w:color="800000"/>
-              <w:right w:val="single" w:sz="4" w:space="0" w:color="800000"/>
-            </w:tcBorders>
             <w:hideMark/>
           </w:tcPr>
           <w:p>
@@ -6850,12 +6830,6 @@
         <w:tc>
           <w:tcPr>
             <w:tcW w:w="7956" w:type="dxa"/>
-            <w:tcBorders>
-              <w:top w:val="single" w:sz="4" w:space="0" w:color="800000"/>
-              <w:left w:val="single" w:sz="4" w:space="0" w:color="800000"/>
-              <w:bottom w:val="single" w:sz="4" w:space="0" w:color="800000"/>
-              <w:right w:val="single" w:sz="4" w:space="0" w:color="800000"/>
-            </w:tcBorders>
             <w:hideMark/>
           </w:tcPr>
           <w:p>
@@ -6885,12 +6859,6 @@
         <w:tc>
           <w:tcPr>
             <w:tcW w:w="1908" w:type="dxa"/>
-            <w:tcBorders>
-              <w:top w:val="single" w:sz="4" w:space="0" w:color="800000"/>
-              <w:left w:val="single" w:sz="4" w:space="0" w:color="800000"/>
-              <w:bottom w:val="single" w:sz="4" w:space="0" w:color="800000"/>
-              <w:right w:val="single" w:sz="4" w:space="0" w:color="800000"/>
-            </w:tcBorders>
             <w:hideMark/>
           </w:tcPr>
           <w:p>
@@ -6918,12 +6886,6 @@
         <w:tc>
           <w:tcPr>
             <w:tcW w:w="7956" w:type="dxa"/>
-            <w:tcBorders>
-              <w:top w:val="single" w:sz="4" w:space="0" w:color="800000"/>
-              <w:left w:val="single" w:sz="4" w:space="0" w:color="800000"/>
-              <w:bottom w:val="single" w:sz="4" w:space="0" w:color="800000"/>
-              <w:right w:val="single" w:sz="4" w:space="0" w:color="800000"/>
-            </w:tcBorders>
             <w:hideMark/>
           </w:tcPr>
           <w:p>
@@ -6953,12 +6915,6 @@
         <w:tc>
           <w:tcPr>
             <w:tcW w:w="1908" w:type="dxa"/>
-            <w:tcBorders>
-              <w:top w:val="single" w:sz="4" w:space="0" w:color="800000"/>
-              <w:left w:val="single" w:sz="4" w:space="0" w:color="800000"/>
-              <w:bottom w:val="single" w:sz="4" w:space="0" w:color="800000"/>
-              <w:right w:val="single" w:sz="4" w:space="0" w:color="800000"/>
-            </w:tcBorders>
             <w:hideMark/>
           </w:tcPr>
           <w:p>
@@ -6986,12 +6942,6 @@
         <w:tc>
           <w:tcPr>
             <w:tcW w:w="7956" w:type="dxa"/>
-            <w:tcBorders>
-              <w:top w:val="single" w:sz="4" w:space="0" w:color="800000"/>
-              <w:left w:val="single" w:sz="4" w:space="0" w:color="800000"/>
-              <w:bottom w:val="single" w:sz="4" w:space="0" w:color="800000"/>
-              <w:right w:val="single" w:sz="4" w:space="0" w:color="800000"/>
-            </w:tcBorders>
             <w:hideMark/>
           </w:tcPr>
           <w:p>
@@ -7041,12 +6991,6 @@
         <w:tc>
           <w:tcPr>
             <w:tcW w:w="1908" w:type="dxa"/>
-            <w:tcBorders>
-              <w:top w:val="single" w:sz="4" w:space="0" w:color="800000"/>
-              <w:left w:val="single" w:sz="4" w:space="0" w:color="800000"/>
-              <w:bottom w:val="single" w:sz="4" w:space="0" w:color="800000"/>
-              <w:right w:val="single" w:sz="4" w:space="0" w:color="800000"/>
-            </w:tcBorders>
             <w:hideMark/>
           </w:tcPr>
           <w:p>
@@ -7074,12 +7018,6 @@
         <w:tc>
           <w:tcPr>
             <w:tcW w:w="7956" w:type="dxa"/>
-            <w:tcBorders>
-              <w:top w:val="single" w:sz="4" w:space="0" w:color="800000"/>
-              <w:left w:val="single" w:sz="4" w:space="0" w:color="800000"/>
-              <w:bottom w:val="single" w:sz="4" w:space="0" w:color="800000"/>
-              <w:right w:val="single" w:sz="4" w:space="0" w:color="800000"/>
-            </w:tcBorders>
             <w:hideMark/>
           </w:tcPr>
           <w:p>
@@ -7395,9 +7333,11 @@
                 <w:color w:val="000000" w:themeColor="text1"/>
                 <w:sz w:val="24"/>
                 <w:szCs w:val="24"/>
-                <w:lang w:eastAsia="ja-JP"/>
+                <w:lang w:val="en-US"/>
               </w:rPr>
             </w:pPr>
+            <w:bookmarkStart w:id="19" w:name="OLE_LINK3"/>
+            <w:bookmarkStart w:id="20" w:name="OLE_LINK4"/>
             <w:r>
               <w:rPr>
                 <w:rFonts w:cs="Times New Roman"/>
@@ -7406,6 +7346,65 @@
                 <w:szCs w:val="24"/>
               </w:rPr>
               <w:t>If the actual work line is above the ideal work line, it means that there is more work left than originally predicted and the project is behind schedule.</w:t>
+            </w:r>
+            <w:bookmarkEnd w:id="19"/>
+            <w:bookmarkEnd w:id="20"/>
+          </w:p>
+          <w:p>
+            <w:pPr>
+              <w:pStyle w:val="ListParagraph"/>
+              <w:ind w:left="0"/>
+              <w:rPr>
+                <w:rFonts w:cs="Times New Roman"/>
+                <w:b/>
+                <w:color w:val="000000" w:themeColor="text1"/>
+                <w:sz w:val="24"/>
+                <w:szCs w:val="24"/>
+                <w:lang w:val="en-US"/>
+              </w:rPr>
+            </w:pPr>
+            <w:r>
+              <w:rPr>
+                <w:b/>
+                <w:sz w:val="24"/>
+                <w:szCs w:val="24"/>
+              </w:rPr>
+              <w:t>Orientation</w:t>
+            </w:r>
+            <w:r>
+              <w:rPr>
+                <w:b/>
+                <w:sz w:val="24"/>
+                <w:szCs w:val="24"/>
+                <w:lang w:val="en-US"/>
+              </w:rPr>
+              <w:t xml:space="preserve">: </w:t>
+            </w:r>
+          </w:p>
+          <w:p>
+            <w:pPr>
+              <w:pStyle w:val="ListParagraph"/>
+              <w:numPr>
+                <w:ilvl w:val="0"/>
+                <w:numId w:val="23"/>
+              </w:numPr>
+              <w:rPr>
+                <w:rFonts w:cs="Times New Roman"/>
+                <w:color w:val="000000" w:themeColor="text1"/>
+                <w:sz w:val="24"/>
+                <w:szCs w:val="24"/>
+                <w:lang w:val="en-US" w:eastAsia="ja-JP"/>
+              </w:rPr>
+            </w:pPr>
+            <w:r>
+              <w:rPr>
+                <w:rFonts w:cs="Times New Roman"/>
+                <w:color w:val="000000" w:themeColor="text1"/>
+                <w:sz w:val="24"/>
+                <w:szCs w:val="24"/>
+                <w:lang w:val="en-US"/>
+              </w:rPr>
+              <w:t>Spend more time to next point to catch up progressing</w:t>
             </w:r>
           </w:p>
         </w:tc>
@@ -7456,7 +7455,7 @@
                 <w:color w:val="000000" w:themeColor="text1"/>
                 <w:sz w:val="24"/>
                 <w:szCs w:val="24"/>
-                <w:lang w:eastAsia="ja-JP"/>
+                <w:lang w:val="en-US"/>
               </w:rPr>
             </w:pPr>
             <w:r>
@@ -7467,6 +7466,63 @@
                 <w:szCs w:val="24"/>
               </w:rPr>
               <w:t>If the actual work line is below the ideal work line, it means that there is less work left than originally predicted and the project is ahead of schedule.</w:t>
+            </w:r>
+          </w:p>
+          <w:p>
+            <w:pPr>
+              <w:pStyle w:val="ListParagraph"/>
+              <w:ind w:left="0"/>
+              <w:rPr>
+                <w:rFonts w:cs="Times New Roman"/>
+                <w:b/>
+                <w:color w:val="000000" w:themeColor="text1"/>
+                <w:sz w:val="24"/>
+                <w:szCs w:val="24"/>
+                <w:lang w:val="en-US"/>
+              </w:rPr>
+            </w:pPr>
+            <w:r>
+              <w:rPr>
+                <w:b/>
+                <w:sz w:val="24"/>
+                <w:szCs w:val="24"/>
+              </w:rPr>
+              <w:t>Orientation</w:t>
+            </w:r>
+            <w:r>
+              <w:rPr>
+                <w:b/>
+                <w:sz w:val="24"/>
+                <w:szCs w:val="24"/>
+                <w:lang w:val="en-US"/>
+              </w:rPr>
+              <w:t>:</w:t>
+            </w:r>
+          </w:p>
+          <w:p>
+            <w:pPr>
+              <w:pStyle w:val="ListParagraph"/>
+              <w:numPr>
+                <w:ilvl w:val="0"/>
+                <w:numId w:val="23"/>
+              </w:numPr>
+              <w:rPr>
+                <w:rFonts w:cs="Times New Roman"/>
+                <w:color w:val="000000" w:themeColor="text1"/>
+                <w:sz w:val="24"/>
+                <w:szCs w:val="24"/>
+                <w:lang w:val="en-US" w:eastAsia="ja-JP"/>
+              </w:rPr>
+            </w:pPr>
+            <w:r>
+              <w:rPr>
+                <w:rFonts w:cs="Times New Roman"/>
+                <w:color w:val="000000" w:themeColor="text1"/>
+                <w:sz w:val="24"/>
+                <w:szCs w:val="24"/>
+                <w:lang w:val="en-US" w:eastAsia="ja-JP"/>
+              </w:rPr>
+              <w:t>Continues to develop next point</w:t>
             </w:r>
           </w:p>
         </w:tc>
@@ -7483,7 +7539,7 @@
           <w:lang w:val="en-US"/>
         </w:rPr>
       </w:pPr>
-      <w:bookmarkStart w:id="19" w:name="_Toc373882709"/>
+      <w:bookmarkStart w:id="21" w:name="_Toc373882709"/>
       <w:r>
         <w:rPr>
           <w:color w:val="auto"/>
@@ -7542,7 +7598,7 @@
         </w:rPr>
         <w:t>: Burn down-chart- Measuring Performance</w:t>
       </w:r>
-      <w:bookmarkEnd w:id="19"/>
+      <w:bookmarkEnd w:id="21"/>
     </w:p>
     <w:p>
       <w:pPr>
@@ -7554,7 +7610,7 @@
           <w:lang w:val="en-US"/>
         </w:rPr>
       </w:pPr>
-      <w:bookmarkStart w:id="20" w:name="_Toc373882458"/>
+      <w:bookmarkStart w:id="22" w:name="_Toc373882458"/>
       <w:r>
         <w:rPr>
           <w:color w:val="1F4E79" w:themeColor="accent1" w:themeShade="80"/>
@@ -7564,9 +7620,9 @@
         <w:lastRenderedPageBreak/>
         <w:t>3.5 Implementation flow chart</w:t>
       </w:r>
-      <w:bookmarkEnd w:id="20"/>
+      <w:bookmarkEnd w:id="22"/>
     </w:p>
-    <w:bookmarkStart w:id="21" w:name="_Toc373882661"/>
+    <w:bookmarkStart w:id="23" w:name="_Toc373882661"/>
     <w:p>
       <w:pPr>
         <w:pStyle w:val="Caption"/>
@@ -7588,10 +7644,10 @@
           <w:lang w:val="en-US" w:eastAsia="ja-JP"/>
         </w:rPr>
         <w:object w:dxaOrig="9979" w:dyaOrig="7113">
-          <v:shape id="_x0000_i1026" type="#_x0000_t75" style="width:499.3pt;height:355.3pt" o:ole="">
+          <v:shape id="_x0000_i1026" type="#_x0000_t75" style="width:499.9pt;height:355.9pt" o:ole="">
             <v:imagedata r:id="rId12" o:title=""/>
           </v:shape>
-          <o:OLEObject Type="Embed" ProgID="Visio.Drawing.11" ShapeID="_x0000_i1026" DrawAspect="Content" ObjectID="_1447677677" r:id="rId13"/>
+          <o:OLEObject Type="Embed" ProgID="Visio.Drawing.11" ShapeID="_x0000_i1026" DrawAspect="Content" ObjectID="_1447739280" r:id="rId13"/>
         </w:object>
       </w:r>
       <w:r>
@@ -7652,7 +7708,7 @@
         </w:rPr>
         <w:t>: Implement metrics of tracking progress of project/sprint</w:t>
       </w:r>
-      <w:bookmarkEnd w:id="21"/>
+      <w:bookmarkEnd w:id="23"/>
     </w:p>
     <w:p>
       <w:pPr>
@@ -7675,7 +7731,7 @@
         </w:rPr>
         <w:br w:type="column"/>
       </w:r>
-      <w:bookmarkStart w:id="22" w:name="_Toc373882459"/>
+      <w:bookmarkStart w:id="24" w:name="_Toc373882459"/>
       <w:r>
         <w:rPr>
           <w:b/>
@@ -7686,7 +7742,7 @@
         <w:lastRenderedPageBreak/>
         <w:t>Estimate time complete of project</w:t>
       </w:r>
-      <w:bookmarkEnd w:id="22"/>
+      <w:bookmarkEnd w:id="24"/>
     </w:p>
     <w:p>
       <w:pPr>
@@ -7698,7 +7754,7 @@
           <w:lang w:val="en-US"/>
         </w:rPr>
       </w:pPr>
-      <w:bookmarkStart w:id="23" w:name="_Toc373882460"/>
+      <w:bookmarkStart w:id="25" w:name="_Toc373882460"/>
       <w:r>
         <w:rPr>
           <w:color w:val="1F4E79" w:themeColor="accent1" w:themeShade="80"/>
@@ -7723,7 +7779,7 @@
         </w:rPr>
         <w:t>Goal-Question-Metric</w:t>
       </w:r>
-      <w:bookmarkEnd w:id="23"/>
+      <w:bookmarkEnd w:id="25"/>
     </w:p>
     <w:p>
       <w:pPr>
@@ -7748,10 +7804,10 @@
           <w:lang w:val="en-US" w:eastAsia="ja-JP"/>
         </w:rPr>
         <w:object w:dxaOrig="3877" w:dyaOrig="6386">
-          <v:shape id="_x0000_i1027" type="#_x0000_t75" style="width:193.55pt;height:318.85pt" o:ole="">
+          <v:shape id="_x0000_i1027" type="#_x0000_t75" style="width:193.6pt;height:319.25pt" o:ole="">
             <v:imagedata r:id="rId14" o:title=""/>
           </v:shape>
-          <o:OLEObject Type="Embed" ProgID="Visio.Drawing.11" ShapeID="_x0000_i1027" DrawAspect="Content" ObjectID="_1447677678" r:id="rId15"/>
+          <o:OLEObject Type="Embed" ProgID="Visio.Drawing.11" ShapeID="_x0000_i1027" DrawAspect="Content" ObjectID="_1447739281" r:id="rId15"/>
         </w:object>
       </w:r>
     </w:p>
@@ -7765,7 +7821,7 @@
           <w:lang w:val="en-US"/>
         </w:rPr>
       </w:pPr>
-      <w:bookmarkStart w:id="24" w:name="_Toc373882662"/>
+      <w:bookmarkStart w:id="26" w:name="_Toc373882662"/>
       <w:r>
         <w:rPr>
           <w:color w:val="auto"/>
@@ -7817,7 +7873,7 @@
         </w:rPr>
         <w:t>: Goal-Question-Metric- Estimated completion time project</w:t>
       </w:r>
-      <w:bookmarkEnd w:id="24"/>
+      <w:bookmarkEnd w:id="26"/>
     </w:p>
     <w:p>
       <w:pPr>
@@ -7836,7 +7892,7 @@
           <w:lang w:val="en-US"/>
         </w:rPr>
       </w:pPr>
-      <w:bookmarkStart w:id="25" w:name="_Toc373882461"/>
+      <w:bookmarkStart w:id="27" w:name="_Toc373882461"/>
       <w:r>
         <w:rPr>
           <w:color w:val="1F4E79" w:themeColor="accent1" w:themeShade="80"/>
@@ -7853,7 +7909,7 @@
         </w:rPr>
         <w:t>.2 Metric description</w:t>
       </w:r>
-      <w:bookmarkEnd w:id="25"/>
+      <w:bookmarkEnd w:id="27"/>
     </w:p>
     <w:p>
       <w:pPr>
@@ -7939,7 +7995,21 @@
           <w:color w:val="000000" w:themeColor="text1"/>
           <w:szCs w:val="26"/>
         </w:rPr>
-        <w:t xml:space="preserve">In PMS team, Velocity is a running average of estimation points per Scrum team, calculated by adding all estimated PBIs completed by team and then dividing by the number of sprints completed thus far. Velocity can be used to plan projects and forecast release and product completion dates. </w:t>
+        <w:t xml:space="preserve">In </w:t>
+      </w:r>
+      <w:r>
+        <w:rPr>
+          <w:color w:val="000000" w:themeColor="text1"/>
+          <w:szCs w:val="26"/>
+        </w:rPr>
+        <w:t>Deadline</w:t>
+      </w:r>
+      <w:r>
+        <w:rPr>
+          <w:color w:val="000000" w:themeColor="text1"/>
+          <w:szCs w:val="26"/>
+        </w:rPr>
+        <w:t xml:space="preserve"> team, Velocity is a running average of estimation points per Scrum team, calculated by adding all estimated PBIs completed by team and then dividing by the number of sprints completed thus far. Velocity can be used to plan projects and forecast release and product completion dates. </w:t>
       </w:r>
       <w:r>
         <w:rPr>
@@ -8114,8 +8184,10 @@
           <w:sz w:val="24"/>
           <w:szCs w:val="26"/>
         </w:rPr>
-        <w:t xml:space="preserve">Number of completed sprint: </w:t>
-      </w:r>
+        <w:t>Number of co</w:t>
+      </w:r>
+      <w:bookmarkStart w:id="28" w:name="_GoBack"/>
+      <w:bookmarkEnd w:id="28"/>
       <w:r>
         <w:rPr>
           <w:rFonts w:cs="Times New Roman"/>
@@ -8123,74 +8195,9 @@
           <w:color w:val="000000" w:themeColor="text1"/>
           <w:sz w:val="24"/>
           <w:szCs w:val="26"/>
-          <w:shd w:val="clear" w:color="auto" w:fill="FFFFFF"/>
-        </w:rPr>
-        <w:t>number of sprint that team has ran</w:t>
-      </w:r>
-    </w:p>
-    <w:p>
-      <w:pPr>
-        <w:spacing w:after="0"/>
-        <w:ind w:left="360"/>
-        <w:rPr>
-          <w:rFonts w:cs="Times New Roman"/>
-          <w:b/>
-          <w:color w:val="000000" w:themeColor="text1"/>
-          <w:sz w:val="24"/>
-          <w:szCs w:val="26"/>
-        </w:rPr>
-      </w:pPr>
-      <w:r>
-        <w:rPr>
-          <w:rFonts w:cs="Times New Roman"/>
-          <w:b/>
-          <w:noProof/>
-          <w:color w:val="000000" w:themeColor="text1"/>
-          <w:sz w:val="24"/>
-          <w:szCs w:val="26"/>
-        </w:rPr>
-        <w:t xml:space="preserve">Number of  sprint remaining </w:t>
-      </w:r>
-      <w:r>
-        <w:rPr>
-          <w:rFonts w:cs="Times New Roman"/>
-          <w:b/>
-          <w:color w:val="000000" w:themeColor="text1"/>
-          <w:sz w:val="24"/>
-          <w:szCs w:val="26"/>
-          <w:shd w:val="clear" w:color="auto" w:fill="FFFFFF"/>
-        </w:rPr>
-        <w:t xml:space="preserve">= Total story points remaining/ </w:t>
-      </w:r>
-      <w:r>
-        <w:rPr>
-          <w:rFonts w:cs="Times New Roman"/>
-          <w:b/>
-          <w:color w:val="000000" w:themeColor="text1"/>
-          <w:sz w:val="24"/>
-          <w:szCs w:val="26"/>
-        </w:rPr>
-        <w:t>Velocity</w:t>
-      </w:r>
-    </w:p>
-    <w:p>
-      <w:pPr>
-        <w:pStyle w:val="ListParagraph"/>
-        <w:numPr>
-          <w:ilvl w:val="0"/>
-          <w:numId w:val="25"/>
-        </w:numPr>
-        <w:spacing w:after="0" w:line="288" w:lineRule="auto"/>
-        <w:ind w:left="1080"/>
-        <w:rPr>
-          <w:rFonts w:cs="Times New Roman"/>
-          <w:b/>
-          <w:i/>
-          <w:color w:val="000000" w:themeColor="text1"/>
-          <w:sz w:val="24"/>
-          <w:szCs w:val="26"/>
-        </w:rPr>
-      </w:pPr>
+        </w:rPr>
+        <w:t xml:space="preserve">mpleted sprint: </w:t>
+      </w:r>
       <w:r>
         <w:rPr>
           <w:rFonts w:cs="Times New Roman"/>
@@ -8200,59 +8207,18 @@
           <w:szCs w:val="26"/>
           <w:shd w:val="clear" w:color="auto" w:fill="FFFFFF"/>
         </w:rPr>
-        <w:t>Total story points remaining: Total story points remaining of project</w:t>
+        <w:t>number of sprint that team has ran</w:t>
       </w:r>
     </w:p>
     <w:p>
       <w:pPr>
-        <w:pStyle w:val="ListParagraph"/>
-        <w:numPr>
-          <w:ilvl w:val="0"/>
-          <w:numId w:val="25"/>
-        </w:numPr>
-        <w:spacing w:after="0" w:line="288" w:lineRule="auto"/>
-        <w:ind w:left="1080"/>
-        <w:rPr>
-          <w:rFonts w:cs="Times New Roman"/>
-          <w:i/>
-          <w:color w:val="000000" w:themeColor="text1"/>
-          <w:sz w:val="24"/>
-          <w:szCs w:val="26"/>
-          <w:shd w:val="clear" w:color="auto" w:fill="FFFFFF"/>
-        </w:rPr>
-      </w:pPr>
-      <w:r>
-        <w:rPr>
-          <w:rFonts w:cs="Times New Roman"/>
-          <w:i/>
-          <w:noProof/>
-          <w:color w:val="000000" w:themeColor="text1"/>
-          <w:sz w:val="24"/>
-          <w:szCs w:val="26"/>
-        </w:rPr>
-        <w:t>Number of  sprint remaining</w:t>
-      </w:r>
-      <w:r>
-        <w:rPr>
-          <w:rFonts w:cs="Times New Roman"/>
-          <w:i/>
-          <w:color w:val="000000" w:themeColor="text1"/>
-          <w:sz w:val="24"/>
-          <w:szCs w:val="26"/>
-          <w:shd w:val="clear" w:color="auto" w:fill="FFFFFF"/>
-        </w:rPr>
-        <w:t>: number of sprint to complete total story point remaining of project</w:t>
-      </w:r>
+        <w:rPr>
+          <w:lang w:val="en-US"/>
+        </w:rPr>
+      </w:pPr>
     </w:p>
     <w:p>
       <w:pPr>
-        <w:rPr>
-          <w:lang w:val="en-US"/>
-        </w:rPr>
-      </w:pPr>
-    </w:p>
-    <w:p>
-      <w:pPr>
         <w:pStyle w:val="Heading2"/>
         <w:spacing w:line="360" w:lineRule="auto"/>
         <w:rPr>
@@ -8261,7 +8227,7 @@
           <w:lang w:val="en-US"/>
         </w:rPr>
       </w:pPr>
-      <w:bookmarkStart w:id="26" w:name="_Toc373882462"/>
+      <w:bookmarkStart w:id="29" w:name="_Toc373882462"/>
       <w:r>
         <w:rPr>
           <w:color w:val="1F4E79" w:themeColor="accent1" w:themeShade="80"/>
@@ -8278,7 +8244,7 @@
         </w:rPr>
         <w:t>.3 Data collection</w:t>
       </w:r>
-      <w:bookmarkEnd w:id="26"/>
+      <w:bookmarkEnd w:id="29"/>
     </w:p>
     <w:p>
       <w:pPr>
@@ -8303,7 +8269,7 @@
           <w:sz w:val="24"/>
           <w:szCs w:val="26"/>
         </w:rPr>
-        <w:t>Total story points</w:t>
+        <w:t>Total of completed story points</w:t>
       </w:r>
     </w:p>
     <w:p>
@@ -8328,8 +8294,9 @@
           <w:color w:val="000000" w:themeColor="text1"/>
           <w:sz w:val="24"/>
           <w:szCs w:val="26"/>
-        </w:rPr>
-        <w:t>Total of completed story points</w:t>
+          <w:lang w:val="en-US"/>
+        </w:rPr>
+        <w:t>Number of completed sprint</w:t>
       </w:r>
     </w:p>
     <w:p>
@@ -8391,7 +8358,7 @@
           <w:lang w:val="en-US"/>
         </w:rPr>
       </w:pPr>
-      <w:bookmarkStart w:id="27" w:name="_Toc373882463"/>
+      <w:bookmarkStart w:id="30" w:name="_Toc373882463"/>
       <w:r>
         <w:rPr>
           <w:color w:val="1F4E79" w:themeColor="accent1" w:themeShade="80"/>
@@ -8399,12 +8366,11 @@
           <w:szCs w:val="24"/>
           <w:lang w:val="en-US"/>
         </w:rPr>
-        <w:lastRenderedPageBreak/>
         <w:t>4.4 Implementation flow chart</w:t>
       </w:r>
-      <w:bookmarkEnd w:id="27"/>
+      <w:bookmarkEnd w:id="30"/>
     </w:p>
-    <w:bookmarkStart w:id="28" w:name="OLE_LINK9"/>
+    <w:bookmarkStart w:id="31" w:name="OLE_LINK9"/>
     <w:p>
       <w:pPr>
         <w:ind w:left="-630"/>
@@ -8425,13 +8391,13 @@
           <w:lang w:val="en-US" w:eastAsia="ja-JP"/>
         </w:rPr>
         <w:object w:dxaOrig="9979" w:dyaOrig="7113">
-          <v:shape id="_x0000_i1028" type="#_x0000_t75" style="width:499.3pt;height:355.3pt" o:ole="">
+          <v:shape id="_x0000_i1028" type="#_x0000_t75" style="width:499.9pt;height:355.9pt" o:ole="">
             <v:imagedata r:id="rId17" o:title=""/>
           </v:shape>
-          <o:OLEObject Type="Embed" ProgID="Visio.Drawing.11" ShapeID="_x0000_i1028" DrawAspect="Content" ObjectID="_1447677679" r:id="rId18"/>
+          <o:OLEObject Type="Embed" ProgID="Visio.Drawing.11" ShapeID="_x0000_i1028" DrawAspect="Content" ObjectID="_1447739282" r:id="rId18"/>
         </w:object>
       </w:r>
-      <w:bookmarkEnd w:id="28"/>
+      <w:bookmarkEnd w:id="31"/>
     </w:p>
     <w:p>
       <w:pPr>
@@ -8444,7 +8410,7 @@
           <w:lang w:val="en-US"/>
         </w:rPr>
       </w:pPr>
-      <w:bookmarkStart w:id="29" w:name="_Toc373882663"/>
+      <w:bookmarkStart w:id="32" w:name="_Toc373882663"/>
       <w:r>
         <w:rPr>
           <w:color w:val="auto"/>
@@ -8503,7 +8469,7 @@
         </w:rPr>
         <w:t>: Process of implement estimate time complete of project</w:t>
       </w:r>
-      <w:bookmarkEnd w:id="29"/>
+      <w:bookmarkEnd w:id="32"/>
     </w:p>
     <w:p>
       <w:pPr>
@@ -8528,7 +8494,7 @@
           <w:lang w:val="en-US"/>
         </w:rPr>
       </w:pPr>
-      <w:bookmarkStart w:id="30" w:name="_Toc373882464"/>
+      <w:bookmarkStart w:id="33" w:name="_Toc373882464"/>
       <w:r>
         <w:rPr>
           <w:b/>
@@ -8539,7 +8505,7 @@
         <w:lastRenderedPageBreak/>
         <w:t>Satisfaction of customer</w:t>
       </w:r>
-      <w:bookmarkEnd w:id="30"/>
+      <w:bookmarkEnd w:id="33"/>
     </w:p>
     <w:p>
       <w:pPr>
@@ -8551,7 +8517,7 @@
           <w:lang w:val="en-US"/>
         </w:rPr>
       </w:pPr>
-      <w:bookmarkStart w:id="31" w:name="_Toc373882465"/>
+      <w:bookmarkStart w:id="34" w:name="_Toc373882465"/>
       <w:r>
         <w:rPr>
           <w:color w:val="1F4E79" w:themeColor="accent1" w:themeShade="80"/>
@@ -8576,10 +8542,10 @@
         </w:rPr>
         <w:t>Goal-Question-Metric</w:t>
       </w:r>
-      <w:bookmarkEnd w:id="31"/>
+      <w:bookmarkEnd w:id="34"/>
     </w:p>
-    <w:bookmarkStart w:id="32" w:name="OLE_LINK11"/>
-    <w:bookmarkStart w:id="33" w:name="_Toc373882664"/>
+    <w:bookmarkStart w:id="35" w:name="OLE_LINK11"/>
+    <w:bookmarkStart w:id="36" w:name="_Toc373882664"/>
     <w:p>
       <w:pPr>
         <w:pStyle w:val="Caption"/>
@@ -8602,13 +8568,13 @@
           <w:lang w:val="en-US" w:eastAsia="ja-JP"/>
         </w:rPr>
         <w:object w:dxaOrig="11025" w:dyaOrig="6659">
-          <v:shape id="_x0000_i1029" type="#_x0000_t75" style="width:551.7pt;height:332.9pt" o:ole="">
+          <v:shape id="_x0000_i1029" type="#_x0000_t75" style="width:551.55pt;height:333.5pt" o:ole="">
             <v:imagedata r:id="rId19" o:title=""/>
           </v:shape>
-          <o:OLEObject Type="Embed" ProgID="Visio.Drawing.11" ShapeID="_x0000_i1029" DrawAspect="Content" ObjectID="_1447677680" r:id="rId20"/>
+          <o:OLEObject Type="Embed" ProgID="Visio.Drawing.11" ShapeID="_x0000_i1029" DrawAspect="Content" ObjectID="_1447739283" r:id="rId20"/>
         </w:object>
       </w:r>
-      <w:bookmarkEnd w:id="32"/>
+      <w:bookmarkEnd w:id="35"/>
       <w:r>
         <w:rPr>
           <w:color w:val="auto"/>
@@ -8660,7 +8626,7 @@
         </w:rPr>
         <w:t>: Goal-question-metrics:- Satisfaction of customer</w:t>
       </w:r>
-      <w:bookmarkEnd w:id="33"/>
+      <w:bookmarkEnd w:id="36"/>
     </w:p>
     <w:p>
       <w:pPr>
@@ -8672,7 +8638,7 @@
           <w:lang w:val="en-US"/>
         </w:rPr>
       </w:pPr>
-      <w:bookmarkStart w:id="34" w:name="_Toc373882466"/>
+      <w:bookmarkStart w:id="37" w:name="_Toc373882466"/>
       <w:r>
         <w:rPr>
           <w:color w:val="1F4E79" w:themeColor="accent1" w:themeShade="80"/>
@@ -8689,7 +8655,7 @@
         </w:rPr>
         <w:t>.2 Metric description</w:t>
       </w:r>
-      <w:bookmarkEnd w:id="34"/>
+      <w:bookmarkEnd w:id="37"/>
     </w:p>
     <w:tbl>
       <w:tblPr>
@@ -8806,8 +8772,8 @@
                 <w:lang w:eastAsia="ja-JP"/>
               </w:rPr>
             </w:pPr>
-            <w:bookmarkStart w:id="35" w:name="OLE_LINK28"/>
-            <w:bookmarkStart w:id="36" w:name="OLE_LINK29"/>
+            <w:bookmarkStart w:id="38" w:name="OLE_LINK28"/>
+            <w:bookmarkStart w:id="39" w:name="OLE_LINK29"/>
             <w:r>
               <w:rPr>
                 <w:rFonts w:cs="Times New Roman"/>
@@ -8817,8 +8783,8 @@
               </w:rPr>
               <w:t>Quality functional Index</w:t>
             </w:r>
-            <w:bookmarkEnd w:id="35"/>
-            <w:bookmarkEnd w:id="36"/>
+            <w:bookmarkEnd w:id="38"/>
+            <w:bookmarkEnd w:id="39"/>
             <w:r>
               <w:rPr>
                 <w:rFonts w:cs="Times New Roman"/>
@@ -8923,8 +8889,8 @@
                 <w:lang w:eastAsia="ja-JP"/>
               </w:rPr>
             </w:pPr>
-            <w:bookmarkStart w:id="37" w:name="OLE_LINK1"/>
-            <w:bookmarkStart w:id="38" w:name="OLE_LINK2"/>
+            <w:bookmarkStart w:id="40" w:name="OLE_LINK1"/>
+            <w:bookmarkStart w:id="41" w:name="OLE_LINK2"/>
             <w:r>
               <w:rPr>
                 <w:rFonts w:cs="Times New Roman"/>
@@ -8934,8 +8900,8 @@
               </w:rPr>
               <w:t xml:space="preserve">Quality non-functional Index </w:t>
             </w:r>
-            <w:bookmarkEnd w:id="37"/>
-            <w:bookmarkEnd w:id="38"/>
+            <w:bookmarkEnd w:id="40"/>
+            <w:bookmarkEnd w:id="41"/>
             <w:r>
               <w:rPr>
                 <w:rFonts w:cs="Times New Roman"/>
@@ -9038,7 +9004,7 @@
           <w:lang w:val="en-US"/>
         </w:rPr>
       </w:pPr>
-      <w:bookmarkStart w:id="39" w:name="_Toc373882467"/>
+      <w:bookmarkStart w:id="42" w:name="_Toc373882467"/>
       <w:r>
         <w:rPr>
           <w:color w:val="1F4E79" w:themeColor="accent1" w:themeShade="80"/>
@@ -9055,7 +9021,7 @@
         </w:rPr>
         <w:t>.3 Data collection</w:t>
       </w:r>
-      <w:bookmarkEnd w:id="39"/>
+      <w:bookmarkEnd w:id="42"/>
     </w:p>
     <w:p>
       <w:pPr>
@@ -9563,7 +9529,7 @@
           <w:szCs w:val="26"/>
         </w:rPr>
       </w:pPr>
-      <w:bookmarkStart w:id="40" w:name="_Toc373882710"/>
+      <w:bookmarkStart w:id="43" w:name="_Toc373882710"/>
       <w:r>
         <w:rPr>
           <w:color w:val="auto"/>
@@ -9615,7 +9581,7 @@
         </w:rPr>
         <w:t>: Evaluation Question:</w:t>
       </w:r>
-      <w:bookmarkEnd w:id="40"/>
+      <w:bookmarkEnd w:id="43"/>
     </w:p>
     <w:p>
       <w:pPr>
@@ -9632,7 +9598,7 @@
           <w:lang w:val="en-US"/>
         </w:rPr>
       </w:pPr>
-      <w:bookmarkStart w:id="41" w:name="_Toc373882468"/>
+      <w:bookmarkStart w:id="44" w:name="_Toc373882468"/>
       <w:r>
         <w:rPr>
           <w:color w:val="1F4E79" w:themeColor="accent1" w:themeShade="80"/>
@@ -9641,7 +9607,7 @@
         </w:rPr>
         <w:t>Measuring performance</w:t>
       </w:r>
-      <w:bookmarkEnd w:id="41"/>
+      <w:bookmarkEnd w:id="44"/>
     </w:p>
     <w:tbl>
       <w:tblPr>
@@ -9747,7 +9713,45 @@
                 <w:sz w:val="24"/>
                 <w:szCs w:val="26"/>
               </w:rPr>
-              <w:t>Quality Index (QI)</w:t>
+              <w:t xml:space="preserve">Quality </w:t>
+            </w:r>
+            <w:r>
+              <w:rPr>
+                <w:rFonts w:cs="Times New Roman"/>
+                <w:color w:val="000000" w:themeColor="text1"/>
+                <w:sz w:val="24"/>
+                <w:szCs w:val="26"/>
+                <w:lang w:val="en-US"/>
+              </w:rPr>
+              <w:t xml:space="preserve">Functional </w:t>
+            </w:r>
+            <w:r>
+              <w:rPr>
+                <w:rFonts w:cs="Times New Roman"/>
+                <w:color w:val="000000" w:themeColor="text1"/>
+                <w:sz w:val="24"/>
+                <w:szCs w:val="26"/>
+              </w:rPr>
+              <w:t>Index (Q</w:t>
+            </w:r>
+            <w:r>
+              <w:rPr>
+                <w:rFonts w:cs="Times New Roman"/>
+                <w:color w:val="000000" w:themeColor="text1"/>
+                <w:sz w:val="24"/>
+                <w:szCs w:val="26"/>
+                <w:lang w:val="en-US"/>
+              </w:rPr>
+              <w:t>F</w:t>
+            </w:r>
+            <w:r>
+              <w:rPr>
+                <w:rFonts w:cs="Times New Roman"/>
+                <w:color w:val="000000" w:themeColor="text1"/>
+                <w:sz w:val="24"/>
+                <w:szCs w:val="26"/>
+              </w:rPr>
+              <w:t>I)</w:t>
             </w:r>
           </w:p>
         </w:tc>
@@ -9766,8 +9770,8 @@
                 <w:szCs w:val="26"/>
               </w:rPr>
             </w:pPr>
-            <w:bookmarkStart w:id="42" w:name="OLE_LINK36"/>
-            <w:bookmarkStart w:id="43" w:name="OLE_LINK37"/>
+            <w:bookmarkStart w:id="45" w:name="OLE_LINK36"/>
+            <w:bookmarkStart w:id="46" w:name="OLE_LINK37"/>
             <w:r>
               <w:rPr>
                 <w:rFonts w:cs="Times New Roman"/>
@@ -9777,8 +9781,8 @@
               </w:rPr>
               <w:t>- Assess customer satisfaction on product quality</w:t>
             </w:r>
-            <w:bookmarkEnd w:id="42"/>
-            <w:bookmarkEnd w:id="43"/>
+            <w:bookmarkEnd w:id="45"/>
+            <w:bookmarkEnd w:id="46"/>
             <w:r>
               <w:rPr>
                 <w:rFonts w:cs="Times New Roman"/>
@@ -9805,7 +9809,26 @@
                 <w:sz w:val="24"/>
                 <w:szCs w:val="26"/>
               </w:rPr>
-              <w:t>QI &gt; 80% - high customer satisfaction</w:t>
+              <w:t>Q</w:t>
+            </w:r>
+            <w:r>
+              <w:rPr>
+                <w:rFonts w:cs="Times New Roman"/>
+                <w:color w:val="000000" w:themeColor="text1"/>
+                <w:sz w:val="24"/>
+                <w:szCs w:val="26"/>
+                <w:lang w:val="en-US"/>
+              </w:rPr>
+              <w:t>F</w:t>
+            </w:r>
+            <w:r>
+              <w:rPr>
+                <w:rFonts w:cs="Times New Roman"/>
+                <w:color w:val="000000" w:themeColor="text1"/>
+                <w:sz w:val="24"/>
+                <w:szCs w:val="26"/>
+              </w:rPr>
+              <w:t>I &gt; 80% - high customer satisfaction</w:t>
             </w:r>
           </w:p>
           <w:p>
@@ -9815,6 +9838,7 @@
                 <w:color w:val="000000" w:themeColor="text1"/>
                 <w:sz w:val="24"/>
                 <w:szCs w:val="26"/>
+                <w:lang w:val="en-US"/>
               </w:rPr>
             </w:pPr>
             <w:r>
@@ -9824,7 +9848,44 @@
                 <w:sz w:val="24"/>
                 <w:szCs w:val="26"/>
               </w:rPr>
-              <w:t>60%&lt;CSI &lt;80%- Accept 50%&lt;CSI&lt;60%- Acceptable</w:t>
+              <w:t>60%&lt;</w:t>
+            </w:r>
+            <w:r>
+              <w:rPr>
+                <w:rFonts w:cs="Times New Roman"/>
+                <w:color w:val="000000" w:themeColor="text1"/>
+                <w:sz w:val="24"/>
+                <w:szCs w:val="26"/>
+              </w:rPr>
+              <w:t xml:space="preserve"> Q</w:t>
+            </w:r>
+            <w:r>
+              <w:rPr>
+                <w:rFonts w:cs="Times New Roman"/>
+                <w:color w:val="000000" w:themeColor="text1"/>
+                <w:sz w:val="24"/>
+                <w:szCs w:val="26"/>
+                <w:lang w:val="en-US"/>
+              </w:rPr>
+              <w:t>F</w:t>
+            </w:r>
+            <w:r>
+              <w:rPr>
+                <w:rFonts w:cs="Times New Roman"/>
+                <w:color w:val="000000" w:themeColor="text1"/>
+                <w:sz w:val="24"/>
+                <w:szCs w:val="26"/>
+              </w:rPr>
+              <w:t xml:space="preserve">I </w:t>
+            </w:r>
+            <w:r>
+              <w:rPr>
+                <w:rFonts w:cs="Times New Roman"/>
+                <w:color w:val="000000" w:themeColor="text1"/>
+                <w:sz w:val="24"/>
+                <w:szCs w:val="26"/>
+              </w:rPr>
+              <w:t xml:space="preserve">&lt;80%- Accept </w:t>
             </w:r>
           </w:p>
           <w:p>
@@ -9832,6 +9893,62 @@
               <w:rPr>
                 <w:rFonts w:cs="Times New Roman"/>
                 <w:color w:val="000000" w:themeColor="text1"/>
+                <w:sz w:val="24"/>
+                <w:szCs w:val="26"/>
+              </w:rPr>
+            </w:pPr>
+            <w:r>
+              <w:rPr>
+                <w:rFonts w:cs="Times New Roman"/>
+                <w:color w:val="000000" w:themeColor="text1"/>
+                <w:sz w:val="24"/>
+                <w:szCs w:val="26"/>
+              </w:rPr>
+              <w:t>50%&lt;</w:t>
+            </w:r>
+            <w:r>
+              <w:rPr>
+                <w:rFonts w:cs="Times New Roman"/>
+                <w:color w:val="000000" w:themeColor="text1"/>
+                <w:sz w:val="24"/>
+                <w:szCs w:val="26"/>
+              </w:rPr>
+              <w:t xml:space="preserve"> Q</w:t>
+            </w:r>
+            <w:r>
+              <w:rPr>
+                <w:rFonts w:cs="Times New Roman"/>
+                <w:color w:val="000000" w:themeColor="text1"/>
+                <w:sz w:val="24"/>
+                <w:szCs w:val="26"/>
+                <w:lang w:val="en-US"/>
+              </w:rPr>
+              <w:t>F</w:t>
+            </w:r>
+            <w:r>
+              <w:rPr>
+                <w:rFonts w:cs="Times New Roman"/>
+                <w:color w:val="000000" w:themeColor="text1"/>
+                <w:sz w:val="24"/>
+                <w:szCs w:val="26"/>
+              </w:rPr>
+              <w:t xml:space="preserve">I </w:t>
+            </w:r>
+            <w:r>
+              <w:rPr>
+                <w:rFonts w:cs="Times New Roman"/>
+                <w:color w:val="000000" w:themeColor="text1"/>
+                <w:sz w:val="24"/>
+                <w:szCs w:val="26"/>
+              </w:rPr>
+              <w:t>&lt;60%- Acceptable</w:t>
+            </w:r>
+          </w:p>
+          <w:p>
+            <w:pPr>
+              <w:rPr>
+                <w:rFonts w:cs="Times New Roman"/>
+                <w:color w:val="000000" w:themeColor="text1"/>
                 <w:kern w:val="20"/>
                 <w:sz w:val="24"/>
                 <w:szCs w:val="26"/>
@@ -9845,7 +9962,35 @@
                 <w:sz w:val="24"/>
                 <w:szCs w:val="26"/>
               </w:rPr>
-              <w:t>CSI&lt;50%-Don’t Acceptable</w:t>
+              <w:t>Q</w:t>
+            </w:r>
+            <w:r>
+              <w:rPr>
+                <w:rFonts w:cs="Times New Roman"/>
+                <w:color w:val="000000" w:themeColor="text1"/>
+                <w:sz w:val="24"/>
+                <w:szCs w:val="26"/>
+                <w:lang w:val="en-US"/>
+              </w:rPr>
+              <w:t>F</w:t>
+            </w:r>
+            <w:r>
+              <w:rPr>
+                <w:rFonts w:cs="Times New Roman"/>
+                <w:color w:val="000000" w:themeColor="text1"/>
+                <w:sz w:val="24"/>
+                <w:szCs w:val="26"/>
+              </w:rPr>
+              <w:t xml:space="preserve">I </w:t>
+            </w:r>
+            <w:r>
+              <w:rPr>
+                <w:rFonts w:cs="Times New Roman"/>
+                <w:color w:val="000000" w:themeColor="text1"/>
+                <w:sz w:val="24"/>
+                <w:szCs w:val="26"/>
+              </w:rPr>
+              <w:t>&lt;50%-Don’t Acceptable</w:t>
             </w:r>
           </w:p>
         </w:tc>
@@ -9922,7 +10067,16 @@
                 <w:sz w:val="24"/>
                 <w:szCs w:val="26"/>
               </w:rPr>
-              <w:t>QI &gt; 80% - high customer satisfaction</w:t>
+              <w:t xml:space="preserve">QNFI </w:t>
+            </w:r>
+            <w:r>
+              <w:rPr>
+                <w:rFonts w:cs="Times New Roman"/>
+                <w:color w:val="000000" w:themeColor="text1"/>
+                <w:sz w:val="24"/>
+                <w:szCs w:val="26"/>
+              </w:rPr>
+              <w:t>&gt; 80% - high customer satisfaction</w:t>
             </w:r>
           </w:p>
           <w:p>
@@ -9932,6 +10086,7 @@
                 <w:color w:val="000000" w:themeColor="text1"/>
                 <w:sz w:val="24"/>
                 <w:szCs w:val="26"/>
+                <w:lang w:val="en-US"/>
               </w:rPr>
             </w:pPr>
             <w:r>
@@ -9941,7 +10096,25 @@
                 <w:sz w:val="24"/>
                 <w:szCs w:val="26"/>
               </w:rPr>
-              <w:t>60%&lt;CSI &lt;80%- Accept 50%&lt;CSI&lt;60%- Acceptable</w:t>
+              <w:t>60%&lt;</w:t>
+            </w:r>
+            <w:r>
+              <w:rPr>
+                <w:rFonts w:cs="Times New Roman"/>
+                <w:color w:val="000000" w:themeColor="text1"/>
+                <w:sz w:val="24"/>
+                <w:szCs w:val="26"/>
+              </w:rPr>
+              <w:t xml:space="preserve"> QNFI</w:t>
+            </w:r>
+            <w:r>
+              <w:rPr>
+                <w:rFonts w:cs="Times New Roman"/>
+                <w:color w:val="000000" w:themeColor="text1"/>
+                <w:sz w:val="24"/>
+                <w:szCs w:val="26"/>
+              </w:rPr>
+              <w:t xml:space="preserve"> &lt;80%- Accept</w:t>
             </w:r>
           </w:p>
           <w:p>
@@ -9949,6 +10122,43 @@
               <w:rPr>
                 <w:rFonts w:cs="Times New Roman"/>
                 <w:color w:val="000000" w:themeColor="text1"/>
+                <w:sz w:val="24"/>
+                <w:szCs w:val="26"/>
+              </w:rPr>
+            </w:pPr>
+            <w:r>
+              <w:rPr>
+                <w:rFonts w:cs="Times New Roman"/>
+                <w:color w:val="000000" w:themeColor="text1"/>
+                <w:sz w:val="24"/>
+                <w:szCs w:val="26"/>
+              </w:rPr>
+              <w:t>50%&lt;</w:t>
+            </w:r>
+            <w:r>
+              <w:rPr>
+                <w:rFonts w:cs="Times New Roman"/>
+                <w:color w:val="000000" w:themeColor="text1"/>
+                <w:sz w:val="24"/>
+                <w:szCs w:val="26"/>
+              </w:rPr>
+              <w:t xml:space="preserve"> QNFI </w:t>
+            </w:r>
+            <w:r>
+              <w:rPr>
+                <w:rFonts w:cs="Times New Roman"/>
+                <w:color w:val="000000" w:themeColor="text1"/>
+                <w:sz w:val="24"/>
+                <w:szCs w:val="26"/>
+              </w:rPr>
+              <w:t>&lt;60%- Acceptable</w:t>
+            </w:r>
+          </w:p>
+          <w:p>
+            <w:pPr>
+              <w:rPr>
+                <w:rFonts w:cs="Times New Roman"/>
+                <w:color w:val="000000" w:themeColor="text1"/>
                 <w:kern w:val="20"/>
                 <w:sz w:val="24"/>
                 <w:szCs w:val="26"/>
@@ -9962,7 +10172,16 @@
                 <w:sz w:val="24"/>
                 <w:szCs w:val="26"/>
               </w:rPr>
-              <w:t>CSI&lt;50%-Don’t Acceptable</w:t>
+              <w:t xml:space="preserve">QNFI </w:t>
+            </w:r>
+            <w:r>
+              <w:rPr>
+                <w:rFonts w:cs="Times New Roman"/>
+                <w:color w:val="000000" w:themeColor="text1"/>
+                <w:sz w:val="24"/>
+                <w:szCs w:val="26"/>
+              </w:rPr>
+              <w:t>&lt;50%-Don’t Acceptable</w:t>
             </w:r>
           </w:p>
         </w:tc>
@@ -10020,7 +10239,7 @@
                 <w:sz w:val="24"/>
                 <w:szCs w:val="26"/>
               </w:rPr>
-              <w:t>- Assess customer satisfaction on ICSC Project.</w:t>
+              <w:t>- Assess customer satisfaction on Project.</w:t>
             </w:r>
           </w:p>
           <w:p>
@@ -10049,6 +10268,7 @@
                 <w:color w:val="000000" w:themeColor="text1"/>
                 <w:sz w:val="24"/>
                 <w:szCs w:val="26"/>
+                <w:lang w:val="en-US"/>
               </w:rPr>
             </w:pPr>
             <w:r>
@@ -10058,7 +10278,7 @@
                 <w:sz w:val="24"/>
                 <w:szCs w:val="26"/>
               </w:rPr>
-              <w:t>60%&lt;CSI &lt;80%- Accept 50%&lt;CSI&lt;60%- Acceptable</w:t>
+              <w:t xml:space="preserve">60%&lt;CSI &lt;80%- Accept </w:t>
             </w:r>
           </w:p>
           <w:p>
@@ -10066,6 +10286,25 @@
               <w:rPr>
                 <w:rFonts w:cs="Times New Roman"/>
                 <w:color w:val="000000" w:themeColor="text1"/>
+                <w:sz w:val="24"/>
+                <w:szCs w:val="26"/>
+              </w:rPr>
+            </w:pPr>
+            <w:r>
+              <w:rPr>
+                <w:rFonts w:cs="Times New Roman"/>
+                <w:color w:val="000000" w:themeColor="text1"/>
+                <w:sz w:val="24"/>
+                <w:szCs w:val="26"/>
+              </w:rPr>
+              <w:t>50%&lt;CSI&lt;60%- Acceptable</w:t>
+            </w:r>
+          </w:p>
+          <w:p>
+            <w:pPr>
+              <w:rPr>
+                <w:rFonts w:cs="Times New Roman"/>
+                <w:color w:val="000000" w:themeColor="text1"/>
                 <w:kern w:val="20"/>
                 <w:sz w:val="24"/>
                 <w:szCs w:val="26"/>
@@ -10079,7 +10318,26 @@
                 <w:sz w:val="24"/>
                 <w:szCs w:val="26"/>
               </w:rPr>
-              <w:t>CSI&lt;50%-Don’t Acceptable</w:t>
+              <w:t>CSI&lt;50%-</w:t>
+            </w:r>
+            <w:r>
+              <w:rPr>
+                <w:rFonts w:cs="Times New Roman"/>
+                <w:color w:val="000000" w:themeColor="text1"/>
+                <w:sz w:val="24"/>
+                <w:szCs w:val="26"/>
+                <w:lang w:val="en-US"/>
+              </w:rPr>
+              <w:t xml:space="preserve"> </w:t>
+            </w:r>
+            <w:r>
+              <w:rPr>
+                <w:rFonts w:cs="Times New Roman"/>
+                <w:color w:val="000000" w:themeColor="text1"/>
+                <w:sz w:val="24"/>
+                <w:szCs w:val="26"/>
+              </w:rPr>
+              <w:t>Don’t Acceptable</w:t>
             </w:r>
           </w:p>
         </w:tc>
@@ -10087,14 +10345,321 @@
     </w:tbl>
     <w:p>
       <w:pPr>
-        <w:spacing w:line="360" w:lineRule="auto"/>
-        <w:rPr>
+        <w:ind w:left="720"/>
+        <w:rPr>
+          <w:b/>
+          <w:sz w:val="24"/>
+          <w:szCs w:val="24"/>
           <w:lang w:val="en-US"/>
         </w:rPr>
       </w:pPr>
     </w:p>
     <w:p>
       <w:pPr>
+        <w:ind w:left="720"/>
+        <w:rPr>
+          <w:rFonts w:cs="Times New Roman"/>
+          <w:b/>
+          <w:color w:val="000000" w:themeColor="text1"/>
+          <w:sz w:val="26"/>
+          <w:szCs w:val="26"/>
+          <w:lang w:val="en-US"/>
+        </w:rPr>
+      </w:pPr>
+      <w:r>
+        <w:rPr>
+          <w:b/>
+          <w:sz w:val="24"/>
+          <w:szCs w:val="24"/>
+        </w:rPr>
+        <w:t>Orientation</w:t>
+      </w:r>
+      <w:r>
+        <w:rPr>
+          <w:b/>
+          <w:sz w:val="24"/>
+          <w:szCs w:val="24"/>
+          <w:lang w:val="en-US"/>
+        </w:rPr>
+        <w:t>:</w:t>
+      </w:r>
+    </w:p>
+    <w:p>
+      <w:pPr>
+        <w:spacing w:line="260" w:lineRule="exact"/>
+        <w:ind w:left="720"/>
+        <w:rPr>
+          <w:spacing w:val="-3"/>
+          <w:sz w:val="24"/>
+          <w:szCs w:val="24"/>
+          <w:lang w:val="en-US"/>
+        </w:rPr>
+      </w:pPr>
+      <w:r>
+        <w:rPr>
+          <w:spacing w:val="-3"/>
+          <w:sz w:val="24"/>
+          <w:szCs w:val="24"/>
+          <w:lang w:val="en-US"/>
+        </w:rPr>
+        <w:t xml:space="preserve">* </w:t>
+      </w:r>
+      <w:r>
+        <w:rPr>
+          <w:rFonts w:cs="Times New Roman"/>
+          <w:color w:val="000000" w:themeColor="text1"/>
+          <w:sz w:val="24"/>
+          <w:szCs w:val="26"/>
+          <w:lang w:val="en-US"/>
+        </w:rPr>
+        <w:t>H</w:t>
+      </w:r>
+      <w:r>
+        <w:rPr>
+          <w:rFonts w:cs="Times New Roman"/>
+          <w:color w:val="000000" w:themeColor="text1"/>
+          <w:sz w:val="24"/>
+          <w:szCs w:val="26"/>
+        </w:rPr>
+        <w:t>igh customer satisfaction</w:t>
+      </w:r>
+      <w:r>
+        <w:rPr>
+          <w:spacing w:val="-3"/>
+          <w:sz w:val="24"/>
+          <w:szCs w:val="24"/>
+        </w:rPr>
+        <w:t xml:space="preserve">: </w:t>
+      </w:r>
+      <w:r>
+        <w:rPr>
+          <w:spacing w:val="-3"/>
+          <w:sz w:val="24"/>
+          <w:szCs w:val="24"/>
+          <w:lang w:val="en-US"/>
+        </w:rPr>
+        <w:t xml:space="preserve"> P</w:t>
+      </w:r>
+      <w:r>
+        <w:rPr>
+          <w:spacing w:val="-3"/>
+          <w:sz w:val="24"/>
+          <w:szCs w:val="24"/>
+        </w:rPr>
+        <w:t>revent risk</w:t>
+      </w:r>
+      <w:r>
+        <w:rPr>
+          <w:spacing w:val="-3"/>
+          <w:sz w:val="24"/>
+          <w:szCs w:val="24"/>
+          <w:lang w:val="en-US"/>
+        </w:rPr>
+        <w:t>s</w:t>
+      </w:r>
+      <w:r>
+        <w:rPr>
+          <w:spacing w:val="-3"/>
+          <w:sz w:val="24"/>
+          <w:szCs w:val="24"/>
+        </w:rPr>
+        <w:t xml:space="preserve"> and maintain current ability</w:t>
+      </w:r>
+    </w:p>
+    <w:p>
+      <w:pPr>
+        <w:spacing w:line="260" w:lineRule="exact"/>
+        <w:ind w:left="720"/>
+        <w:rPr>
+          <w:spacing w:val="-3"/>
+          <w:sz w:val="24"/>
+          <w:szCs w:val="24"/>
+          <w:lang w:val="en-US"/>
+        </w:rPr>
+      </w:pPr>
+      <w:r>
+        <w:rPr>
+          <w:spacing w:val="-3"/>
+          <w:sz w:val="24"/>
+          <w:szCs w:val="24"/>
+          <w:lang w:val="en-US"/>
+        </w:rPr>
+        <w:t xml:space="preserve">* </w:t>
+      </w:r>
+      <w:r>
+        <w:rPr>
+          <w:rFonts w:cs="Times New Roman"/>
+          <w:color w:val="000000" w:themeColor="text1"/>
+          <w:sz w:val="24"/>
+          <w:szCs w:val="26"/>
+        </w:rPr>
+        <w:t>Accept</w:t>
+      </w:r>
+      <w:r>
+        <w:rPr>
+          <w:spacing w:val="-3"/>
+          <w:sz w:val="24"/>
+          <w:szCs w:val="24"/>
+        </w:rPr>
+        <w:t xml:space="preserve">: </w:t>
+      </w:r>
+      <w:r>
+        <w:rPr>
+          <w:spacing w:val="-3"/>
+          <w:sz w:val="24"/>
+          <w:szCs w:val="24"/>
+          <w:lang w:val="en-US"/>
+        </w:rPr>
+        <w:t>P</w:t>
+      </w:r>
+      <w:r>
+        <w:rPr>
+          <w:spacing w:val="-3"/>
+          <w:sz w:val="24"/>
+          <w:szCs w:val="24"/>
+        </w:rPr>
+        <w:t>revent</w:t>
+      </w:r>
+      <w:r>
+        <w:rPr>
+          <w:spacing w:val="-3"/>
+          <w:sz w:val="24"/>
+          <w:szCs w:val="24"/>
+          <w:lang w:val="en-US"/>
+        </w:rPr>
+        <w:t>s</w:t>
+      </w:r>
+      <w:r>
+        <w:rPr>
+          <w:spacing w:val="-3"/>
+          <w:sz w:val="24"/>
+          <w:szCs w:val="24"/>
+        </w:rPr>
+        <w:t xml:space="preserve"> risk</w:t>
+      </w:r>
+      <w:r>
+        <w:rPr>
+          <w:spacing w:val="-3"/>
+          <w:sz w:val="24"/>
+          <w:szCs w:val="24"/>
+          <w:lang w:val="en-US"/>
+        </w:rPr>
+        <w:t>s</w:t>
+      </w:r>
+      <w:r>
+        <w:rPr>
+          <w:spacing w:val="-3"/>
+          <w:sz w:val="24"/>
+          <w:szCs w:val="24"/>
+        </w:rPr>
+        <w:t xml:space="preserve"> and maintain current ability</w:t>
+      </w:r>
+    </w:p>
+    <w:p>
+      <w:pPr>
+        <w:spacing w:line="260" w:lineRule="exact"/>
+        <w:ind w:left="720"/>
+        <w:rPr>
+          <w:spacing w:val="-3"/>
+          <w:sz w:val="24"/>
+          <w:szCs w:val="24"/>
+          <w:lang w:val="en-US"/>
+        </w:rPr>
+      </w:pPr>
+      <w:r>
+        <w:rPr>
+          <w:spacing w:val="-3"/>
+          <w:sz w:val="24"/>
+          <w:szCs w:val="24"/>
+          <w:lang w:val="en-US"/>
+        </w:rPr>
+        <w:t xml:space="preserve">* </w:t>
+      </w:r>
+      <w:r>
+        <w:rPr>
+          <w:rFonts w:cs="Times New Roman"/>
+          <w:color w:val="000000" w:themeColor="text1"/>
+          <w:sz w:val="24"/>
+          <w:szCs w:val="26"/>
+        </w:rPr>
+        <w:t>Acceptable</w:t>
+      </w:r>
+      <w:r>
+        <w:rPr>
+          <w:spacing w:val="-3"/>
+          <w:sz w:val="24"/>
+          <w:szCs w:val="24"/>
+        </w:rPr>
+        <w:t xml:space="preserve">: </w:t>
+      </w:r>
+      <w:r>
+        <w:rPr>
+          <w:spacing w:val="-3"/>
+          <w:sz w:val="24"/>
+          <w:szCs w:val="24"/>
+          <w:lang w:val="en-US"/>
+        </w:rPr>
+        <w:t>m</w:t>
+      </w:r>
+      <w:r>
+        <w:rPr>
+          <w:spacing w:val="-3"/>
+          <w:sz w:val="24"/>
+          <w:szCs w:val="24"/>
+        </w:rPr>
+        <w:t>ake better ways become good criteria in next stage.</w:t>
+      </w:r>
+    </w:p>
+    <w:p>
+      <w:pPr>
+        <w:spacing w:line="260" w:lineRule="exact"/>
+        <w:ind w:left="720"/>
+        <w:rPr>
+          <w:spacing w:val="-3"/>
+          <w:sz w:val="24"/>
+          <w:szCs w:val="24"/>
+          <w:lang w:val="en-US"/>
+        </w:rPr>
+      </w:pPr>
+      <w:r>
+        <w:rPr>
+          <w:spacing w:val="-3"/>
+          <w:sz w:val="24"/>
+          <w:szCs w:val="24"/>
+          <w:lang w:val="en-US"/>
+        </w:rPr>
+        <w:t xml:space="preserve">* </w:t>
+      </w:r>
+      <w:r>
+        <w:rPr>
+          <w:rFonts w:cs="Times New Roman"/>
+          <w:color w:val="000000" w:themeColor="text1"/>
+          <w:sz w:val="24"/>
+          <w:szCs w:val="26"/>
+        </w:rPr>
+        <w:t>Don’t Acceptable</w:t>
+      </w:r>
+      <w:r>
+        <w:rPr>
+          <w:rFonts w:cs="Times New Roman"/>
+          <w:color w:val="000000" w:themeColor="text1"/>
+          <w:sz w:val="24"/>
+          <w:szCs w:val="26"/>
+          <w:lang w:val="en-US"/>
+        </w:rPr>
+        <w:t xml:space="preserve">: </w:t>
+      </w:r>
+      <w:r>
+        <w:rPr>
+          <w:spacing w:val="-3"/>
+          <w:sz w:val="24"/>
+          <w:szCs w:val="24"/>
+        </w:rPr>
+        <w:t>find root cause and propose solutions to improve current state.</w:t>
+      </w:r>
+    </w:p>
+    <w:p>
+      <w:pPr>
         <w:pStyle w:val="Heading2"/>
         <w:spacing w:line="360" w:lineRule="auto"/>
         <w:rPr>
@@ -10104,7 +10669,7 @@
           <w:lang w:val="en-US"/>
         </w:rPr>
       </w:pPr>
-      <w:bookmarkStart w:id="44" w:name="_Toc373882469"/>
+      <w:bookmarkStart w:id="47" w:name="_Toc373882469"/>
       <w:r>
         <w:rPr>
           <w:color w:val="1F4E79" w:themeColor="accent1" w:themeShade="80"/>
@@ -10124,7 +10689,7 @@
         </w:rPr>
         <w:t xml:space="preserve"> Implementation flow chart</w:t>
       </w:r>
-      <w:bookmarkEnd w:id="44"/>
+      <w:bookmarkEnd w:id="47"/>
     </w:p>
     <w:p>
       <w:pPr>
@@ -10146,10 +10711,10 @@
           <w:lang w:val="en-US" w:eastAsia="ja-JP"/>
         </w:rPr>
         <w:object w:dxaOrig="6933" w:dyaOrig="14043">
-          <v:shape id="_x0000_i1030" type="#_x0000_t75" style="width:404.9pt;height:583.5pt" o:ole="">
+          <v:shape id="_x0000_i1030" type="#_x0000_t75" style="width:405.5pt;height:583.45pt" o:ole="">
             <v:imagedata r:id="rId21" o:title=""/>
           </v:shape>
-          <o:OLEObject Type="Embed" ProgID="Visio.Drawing.11" ShapeID="_x0000_i1030" DrawAspect="Content" ObjectID="_1447677681" r:id="rId22"/>
+          <o:OLEObject Type="Embed" ProgID="Visio.Drawing.11" ShapeID="_x0000_i1030" DrawAspect="Content" ObjectID="_1447739284" r:id="rId22"/>
         </w:object>
       </w:r>
     </w:p>
@@ -10163,7 +10728,7 @@
           <w:lang w:val="en-US"/>
         </w:rPr>
       </w:pPr>
-      <w:bookmarkStart w:id="45" w:name="_Toc373882665"/>
+      <w:bookmarkStart w:id="48" w:name="_Toc373882665"/>
       <w:r>
         <w:rPr>
           <w:sz w:val="24"/>
@@ -10208,7 +10773,7 @@
         </w:rPr>
         <w:t>: Process of implement metrics of satisfaction of customer</w:t>
       </w:r>
-      <w:bookmarkEnd w:id="45"/>
+      <w:bookmarkEnd w:id="48"/>
     </w:p>
     <w:p>
       <w:pPr>
@@ -10221,7 +10786,7 @@
           <w:lang w:val="en-US"/>
         </w:rPr>
       </w:pPr>
-      <w:bookmarkStart w:id="46" w:name="_Toc373882470"/>
+      <w:bookmarkStart w:id="49" w:name="_Toc373882470"/>
       <w:r>
         <w:rPr>
           <w:b/>
@@ -10232,7 +10797,7 @@
         <w:lastRenderedPageBreak/>
         <w:t>6.  Quality of product</w:t>
       </w:r>
-      <w:bookmarkEnd w:id="46"/>
+      <w:bookmarkEnd w:id="49"/>
     </w:p>
     <w:p>
       <w:pPr>
@@ -10244,7 +10809,7 @@
           <w:lang w:val="en-US"/>
         </w:rPr>
       </w:pPr>
-      <w:bookmarkStart w:id="47" w:name="_Toc373882471"/>
+      <w:bookmarkStart w:id="50" w:name="_Toc373882471"/>
       <w:r>
         <w:rPr>
           <w:color w:val="1F4E79" w:themeColor="accent1" w:themeShade="80"/>
@@ -10269,7 +10834,7 @@
         </w:rPr>
         <w:t>Goal-Question-Metric</w:t>
       </w:r>
-      <w:bookmarkEnd w:id="47"/>
+      <w:bookmarkEnd w:id="50"/>
     </w:p>
     <w:p>
       <w:pPr>
@@ -10292,10 +10857,10 @@
           <w:lang w:val="en-US" w:eastAsia="ja-JP"/>
         </w:rPr>
         <w:object w:dxaOrig="4001" w:dyaOrig="6540">
-          <v:shape id="_x0000_i1031" type="#_x0000_t75" style="width:200.1pt;height:327.25pt" o:ole="">
+          <v:shape id="_x0000_i1031" type="#_x0000_t75" style="width:200.4pt;height:327.4pt" o:ole="">
             <v:imagedata r:id="rId23" o:title=""/>
           </v:shape>
-          <o:OLEObject Type="Embed" ProgID="Visio.Drawing.11" ShapeID="_x0000_i1031" DrawAspect="Content" ObjectID="_1447677682" r:id="rId24"/>
+          <o:OLEObject Type="Embed" ProgID="Visio.Drawing.11" ShapeID="_x0000_i1031" DrawAspect="Content" ObjectID="_1447739285" r:id="rId24"/>
         </w:object>
       </w:r>
     </w:p>
@@ -10312,7 +10877,7 @@
           <w:lang w:val="en-US" w:eastAsia="ja-JP"/>
         </w:rPr>
       </w:pPr>
-      <w:bookmarkStart w:id="48" w:name="_Toc373882666"/>
+      <w:bookmarkStart w:id="51" w:name="_Toc373882666"/>
       <w:r>
         <w:rPr>
           <w:color w:val="1F4E79" w:themeColor="accent1" w:themeShade="80"/>
@@ -10364,7 +10929,7 @@
         </w:rPr>
         <w:t>: Goal-question-metrics: Quality of product</w:t>
       </w:r>
-      <w:bookmarkEnd w:id="48"/>
+      <w:bookmarkEnd w:id="51"/>
     </w:p>
     <w:p>
       <w:pPr>
@@ -10376,7 +10941,7 @@
           <w:lang w:val="en-US"/>
         </w:rPr>
       </w:pPr>
-      <w:bookmarkStart w:id="49" w:name="_Toc373882472"/>
+      <w:bookmarkStart w:id="52" w:name="_Toc373882472"/>
       <w:r>
         <w:rPr>
           <w:color w:val="1F4E79" w:themeColor="accent1" w:themeShade="80"/>
@@ -10393,7 +10958,7 @@
         </w:rPr>
         <w:t>.2 Metric description</w:t>
       </w:r>
-      <w:bookmarkEnd w:id="49"/>
+      <w:bookmarkEnd w:id="52"/>
     </w:p>
     <w:tbl>
       <w:tblPr>
@@ -10549,7 +11114,7 @@
           <w:lang w:val="en-US"/>
         </w:rPr>
       </w:pPr>
-      <w:bookmarkStart w:id="50" w:name="_Toc373882711"/>
+      <w:bookmarkStart w:id="53" w:name="_Toc373882711"/>
       <w:r>
         <w:rPr>
           <w:color w:val="auto"/>
@@ -10601,7 +11166,7 @@
         </w:rPr>
         <w:t>: Description metrics of quality of product</w:t>
       </w:r>
-      <w:bookmarkEnd w:id="50"/>
+      <w:bookmarkEnd w:id="53"/>
     </w:p>
     <w:p>
       <w:pPr>
@@ -10617,7 +11182,7 @@
           <w:lang w:val="en-US"/>
         </w:rPr>
       </w:pPr>
-      <w:bookmarkStart w:id="51" w:name="_Toc373882473"/>
+      <w:bookmarkStart w:id="54" w:name="_Toc373882473"/>
       <w:r>
         <w:rPr>
           <w:color w:val="1F4E79" w:themeColor="accent1" w:themeShade="80"/>
@@ -10626,7 +11191,7 @@
         </w:rPr>
         <w:t>Data collection</w:t>
       </w:r>
-      <w:bookmarkEnd w:id="51"/>
+      <w:bookmarkEnd w:id="54"/>
     </w:p>
     <w:p>
       <w:pPr>
@@ -10661,8 +11226,8 @@
           <w:szCs w:val="26"/>
         </w:rPr>
       </w:pPr>
-      <w:bookmarkStart w:id="52" w:name="OLE_LINK17"/>
-      <w:bookmarkStart w:id="53" w:name="OLE_LINK16"/>
+      <w:bookmarkStart w:id="55" w:name="OLE_LINK17"/>
+      <w:bookmarkStart w:id="56" w:name="OLE_LINK16"/>
       <w:r>
         <w:rPr>
           <w:rFonts w:cs="Times New Roman"/>
@@ -10672,8 +11237,8 @@
         <w:t>Total test case pass</w:t>
       </w:r>
     </w:p>
-    <w:bookmarkEnd w:id="52"/>
-    <w:bookmarkEnd w:id="53"/>
+    <w:bookmarkEnd w:id="55"/>
+    <w:bookmarkEnd w:id="56"/>
     <w:p>
       <w:pPr>
         <w:pStyle w:val="ListParagraph"/>
@@ -10741,7 +11306,7 @@
           <w:lang w:val="en-US"/>
         </w:rPr>
       </w:pPr>
-      <w:bookmarkStart w:id="54" w:name="_Toc373882474"/>
+      <w:bookmarkStart w:id="57" w:name="_Toc373882474"/>
       <w:r>
         <w:rPr>
           <w:color w:val="1F4E79" w:themeColor="accent1" w:themeShade="80"/>
@@ -10758,7 +11323,7 @@
         </w:rPr>
         <w:t>Measuring performance</w:t>
       </w:r>
-      <w:bookmarkEnd w:id="54"/>
+      <w:bookmarkEnd w:id="57"/>
     </w:p>
     <w:p>
       <w:pPr>
@@ -10821,6 +11386,214 @@
         </w:rPr>
         <w:t>%Percent test case pass &lt;80%:  NORMAL</w:t>
       </w:r>
+    </w:p>
+    <w:p>
+      <w:pPr>
+        <w:ind w:left="720"/>
+        <w:rPr>
+          <w:sz w:val="24"/>
+          <w:szCs w:val="24"/>
+          <w:lang w:val="en-US"/>
+        </w:rPr>
+      </w:pPr>
+    </w:p>
+    <w:p>
+      <w:pPr>
+        <w:ind w:left="720"/>
+        <w:rPr>
+          <w:rFonts w:cs="Times New Roman"/>
+          <w:b/>
+          <w:color w:val="000000" w:themeColor="text1"/>
+          <w:sz w:val="26"/>
+          <w:szCs w:val="26"/>
+          <w:lang w:val="en-US"/>
+        </w:rPr>
+      </w:pPr>
+      <w:r>
+        <w:rPr>
+          <w:b/>
+          <w:sz w:val="24"/>
+          <w:szCs w:val="24"/>
+        </w:rPr>
+        <w:t>Orientation</w:t>
+      </w:r>
+      <w:r>
+        <w:rPr>
+          <w:b/>
+          <w:sz w:val="24"/>
+          <w:szCs w:val="24"/>
+          <w:lang w:val="en-US"/>
+        </w:rPr>
+        <w:t>:</w:t>
+      </w:r>
+    </w:p>
+    <w:p>
+      <w:pPr>
+        <w:spacing w:line="260" w:lineRule="exact"/>
+        <w:ind w:left="720"/>
+        <w:rPr>
+          <w:spacing w:val="-3"/>
+          <w:sz w:val="24"/>
+          <w:szCs w:val="24"/>
+          <w:lang w:val="en-US"/>
+        </w:rPr>
+      </w:pPr>
+      <w:r>
+        <w:rPr>
+          <w:spacing w:val="-3"/>
+          <w:sz w:val="24"/>
+          <w:szCs w:val="24"/>
+          <w:lang w:val="en-US"/>
+        </w:rPr>
+        <w:t>* Very good</w:t>
+      </w:r>
+      <w:r>
+        <w:rPr>
+          <w:spacing w:val="-3"/>
+          <w:sz w:val="24"/>
+          <w:szCs w:val="24"/>
+        </w:rPr>
+        <w:t>: prevent risk</w:t>
+      </w:r>
+      <w:r>
+        <w:rPr>
+          <w:spacing w:val="-3"/>
+          <w:sz w:val="24"/>
+          <w:szCs w:val="24"/>
+          <w:lang w:val="en-US"/>
+        </w:rPr>
+        <w:t>s</w:t>
+      </w:r>
+      <w:r>
+        <w:rPr>
+          <w:spacing w:val="-3"/>
+          <w:sz w:val="24"/>
+          <w:szCs w:val="24"/>
+        </w:rPr>
+        <w:t xml:space="preserve"> and maintain current ability</w:t>
+      </w:r>
+    </w:p>
+    <w:p>
+      <w:pPr>
+        <w:spacing w:line="260" w:lineRule="exact"/>
+        <w:ind w:left="720"/>
+        <w:rPr>
+          <w:spacing w:val="-3"/>
+          <w:sz w:val="24"/>
+          <w:szCs w:val="24"/>
+          <w:lang w:val="en-US"/>
+        </w:rPr>
+      </w:pPr>
+      <w:r>
+        <w:rPr>
+          <w:spacing w:val="-3"/>
+          <w:sz w:val="24"/>
+          <w:szCs w:val="24"/>
+          <w:lang w:val="en-US"/>
+        </w:rPr>
+        <w:t xml:space="preserve">* </w:t>
+      </w:r>
+      <w:r>
+        <w:rPr>
+          <w:spacing w:val="-3"/>
+          <w:sz w:val="24"/>
+          <w:szCs w:val="24"/>
+        </w:rPr>
+        <w:t>Good: prevent</w:t>
+      </w:r>
+      <w:r>
+        <w:rPr>
+          <w:spacing w:val="-3"/>
+          <w:sz w:val="24"/>
+          <w:szCs w:val="24"/>
+          <w:lang w:val="en-US"/>
+        </w:rPr>
+        <w:t>s</w:t>
+      </w:r>
+      <w:r>
+        <w:rPr>
+          <w:spacing w:val="-3"/>
+          <w:sz w:val="24"/>
+          <w:szCs w:val="24"/>
+        </w:rPr>
+        <w:t xml:space="preserve"> risk and maintain current ability</w:t>
+      </w:r>
+    </w:p>
+    <w:p>
+      <w:pPr>
+        <w:spacing w:line="260" w:lineRule="exact"/>
+        <w:ind w:left="720"/>
+        <w:rPr>
+          <w:spacing w:val="-3"/>
+          <w:sz w:val="24"/>
+          <w:szCs w:val="24"/>
+        </w:rPr>
+      </w:pPr>
+      <w:r>
+        <w:rPr>
+          <w:spacing w:val="-3"/>
+          <w:sz w:val="24"/>
+          <w:szCs w:val="24"/>
+          <w:lang w:val="en-US"/>
+        </w:rPr>
+        <w:t xml:space="preserve">* </w:t>
+      </w:r>
+      <w:r>
+        <w:rPr>
+          <w:spacing w:val="-3"/>
+          <w:sz w:val="24"/>
+          <w:szCs w:val="24"/>
+        </w:rPr>
+        <w:t xml:space="preserve">Normal: make better ways become good criteria in next stage. </w:t>
+      </w:r>
+    </w:p>
+    <w:p>
+      <w:pPr>
+        <w:spacing w:line="260" w:lineRule="exact"/>
+        <w:ind w:left="720"/>
+        <w:rPr>
+          <w:spacing w:val="-3"/>
+          <w:sz w:val="24"/>
+          <w:szCs w:val="24"/>
+          <w:lang w:val="en-US"/>
+        </w:rPr>
+      </w:pPr>
+    </w:p>
+    <w:p>
+      <w:pPr>
+        <w:spacing w:line="260" w:lineRule="exact"/>
+        <w:ind w:left="720"/>
+        <w:rPr>
+          <w:spacing w:val="-3"/>
+          <w:sz w:val="24"/>
+          <w:szCs w:val="24"/>
+          <w:lang w:val="en-US"/>
+        </w:rPr>
+      </w:pPr>
+    </w:p>
+    <w:p>
+      <w:pPr>
+        <w:ind w:left="720"/>
+        <w:rPr>
+          <w:rFonts w:cs="Times New Roman"/>
+          <w:color w:val="000000" w:themeColor="text1"/>
+          <w:sz w:val="26"/>
+          <w:szCs w:val="26"/>
+          <w:lang w:val="en-US"/>
+        </w:rPr>
+      </w:pPr>
+    </w:p>
+    <w:p>
+      <w:pPr>
+        <w:ind w:left="720"/>
+        <w:rPr>
+          <w:rFonts w:cs="Times New Roman"/>
+          <w:color w:val="000000" w:themeColor="text1"/>
+          <w:sz w:val="26"/>
+          <w:szCs w:val="26"/>
+          <w:lang w:val="en-US"/>
+        </w:rPr>
+      </w:pPr>
     </w:p>
     <w:p>
       <w:pPr>
@@ -10837,7 +11610,7 @@
           <w:lang w:val="en-US"/>
         </w:rPr>
       </w:pPr>
-      <w:bookmarkStart w:id="55" w:name="_Toc373882475"/>
+      <w:bookmarkStart w:id="58" w:name="_Toc373882475"/>
       <w:r>
         <w:rPr>
           <w:color w:val="1F4E79" w:themeColor="accent1" w:themeShade="80"/>
@@ -10847,21 +11620,14 @@
         </w:rPr>
         <w:t>Implementation flow chart</w:t>
       </w:r>
-      <w:bookmarkEnd w:id="55"/>
+      <w:bookmarkEnd w:id="58"/>
     </w:p>
-    <w:bookmarkStart w:id="56" w:name="_Toc373882667"/>
+    <w:bookmarkStart w:id="59" w:name="_Toc373882667"/>
     <w:p>
       <w:pPr>
         <w:pStyle w:val="Caption"/>
         <w:ind w:left="-720"/>
         <w:jc w:val="center"/>
-        <w:rPr>
-          <w:color w:val="auto"/>
-          <w:sz w:val="24"/>
-          <w:lang w:val="en-US"/>
-        </w:rPr>
-      </w:pPr>
-      <w:r>
         <w:rPr>
           <w:rFonts w:cs="Times New Roman"/>
           <w:kern w:val="20"/>
@@ -10869,18 +11635,40 @@
           <w:szCs w:val="20"/>
           <w:lang w:val="en-US" w:eastAsia="ja-JP"/>
         </w:rPr>
-        <w:object w:dxaOrig="12116" w:dyaOrig="12847">
-          <v:shape id="_x0000_i1032" type="#_x0000_t75" style="width:482.5pt;height:511.5pt" o:ole="">
+      </w:pPr>
+      <w:r>
+        <w:rPr>
+          <w:rFonts w:cs="Times New Roman"/>
+          <w:kern w:val="20"/>
+          <w:sz w:val="20"/>
+          <w:szCs w:val="20"/>
+          <w:lang w:val="en-US" w:eastAsia="ja-JP"/>
+        </w:rPr>
+        <w:object w:dxaOrig="9093" w:dyaOrig="9633">
+          <v:shape id="_x0000_i1032" type="#_x0000_t75" style="width:362.05pt;height:383.1pt" o:ole="">
             <v:imagedata r:id="rId25" o:title=""/>
           </v:shape>
-          <o:OLEObject Type="Embed" ProgID="Visio.Drawing.11" ShapeID="_x0000_i1032" DrawAspect="Content" ObjectID="_1447677683" r:id="rId26"/>
+          <o:OLEObject Type="Embed" ProgID="Visio.Drawing.11" ShapeID="_x0000_i1032" DrawAspect="Content" ObjectID="_1447739286" r:id="rId26"/>
         </w:object>
       </w:r>
-      <w:r>
+    </w:p>
+    <w:p>
+      <w:pPr>
+        <w:pStyle w:val="Caption"/>
+        <w:ind w:left="-720"/>
+        <w:jc w:val="center"/>
         <w:rPr>
           <w:color w:val="auto"/>
           <w:sz w:val="24"/>
-        </w:rPr>
+          <w:lang w:val="en-US"/>
+        </w:rPr>
+      </w:pPr>
+      <w:r>
+        <w:rPr>
+          <w:color w:val="auto"/>
+          <w:sz w:val="24"/>
+        </w:rPr>
+        <w:lastRenderedPageBreak/>
         <w:t xml:space="preserve">Figure </w:t>
       </w:r>
       <w:r>
@@ -10927,7 +11715,7 @@
         </w:rPr>
         <w:t>: Process of implement measure quality of product</w:t>
       </w:r>
-      <w:bookmarkEnd w:id="56"/>
+      <w:bookmarkEnd w:id="59"/>
     </w:p>
     <w:p>
       <w:pPr>
@@ -10966,7 +11754,7 @@
           <w:sz w:val="28"/>
         </w:rPr>
       </w:pPr>
-      <w:bookmarkStart w:id="57" w:name="_Toc373882476"/>
+      <w:bookmarkStart w:id="60" w:name="_Toc373882476"/>
       <w:r>
         <w:rPr>
           <w:b/>
@@ -10976,7 +11764,7 @@
         <w:lastRenderedPageBreak/>
         <w:t>Tool</w:t>
       </w:r>
-      <w:bookmarkEnd w:id="57"/>
+      <w:bookmarkEnd w:id="60"/>
     </w:p>
     <w:tbl>
       <w:tblPr>
@@ -11401,8 +12189,6 @@
               </w:rPr>
               <w:t>Eclipse</w:t>
             </w:r>
-            <w:bookmarkStart w:id="58" w:name="_GoBack"/>
-            <w:bookmarkEnd w:id="58"/>
           </w:p>
         </w:tc>
         <w:tc>
@@ -12037,7 +12823,7 @@
               <w:sz w:val="24"/>
               <w:szCs w:val="24"/>
             </w:rPr>
-            <w:t>26</w:t>
+            <w:t>18</w:t>
           </w:r>
           <w:r>
             <w:rPr>
@@ -17501,7 +18287,7 @@
   <a:extraClrSchemeLst/>
   <a:extLst>
     <a:ext uri="{05A4C25C-085E-4340-85A3-A5531E510DB2}">
-      <thm15:themeFamily xmlns:thm15="http://schemas.microsoft.com/office/thememl/2012/main" xmlns="" name="Office Theme" id="{62F939B6-93AF-4DB8-9C6B-D6C7DFDC589F}" vid="{4A3C46E8-61CC-4603-A589-7422A47A8E4A}"/>
+      <thm15:themeFamily xmlns="" xmlns:thm15="http://schemas.microsoft.com/office/thememl/2012/main" name="Office Theme" id="{62F939B6-93AF-4DB8-9C6B-D6C7DFDC589F}" vid="{4A3C46E8-61CC-4603-A589-7422A47A8E4A}"/>
     </a:ext>
   </a:extLst>
 </a:theme>
@@ -17512,7 +18298,7 @@
 </file>
 
 <file path=customXml/itemProps1.xml><?xml version="1.0" encoding="utf-8"?>
-<ds:datastoreItem xmlns:ds="http://schemas.openxmlformats.org/officeDocument/2006/customXml" ds:itemID="{A2A60C46-5121-457C-9705-51C59FCE4C38}">
+<ds:datastoreItem xmlns:ds="http://schemas.openxmlformats.org/officeDocument/2006/customXml" ds:itemID="{84CDDFB5-EC7D-40F9-BFC9-E61FC5CD4B3B}">
   <ds:schemaRefs>
     <ds:schemaRef ds:uri="http://schemas.openxmlformats.org/officeDocument/2006/bibliography"/>
   </ds:schemaRefs>

</xml_diff>